<commit_message>
commit final tuto initiation git
</commit_message>
<xml_diff>
--- a/GitHub-Présentation-Ousmane-KA.docx
+++ b/GitHub-Présentation-Ousmane-KA.docx
@@ -2221,21 +2221,7 @@
         <w:rPr>
           <w:lang w:val="fr-FR"/>
         </w:rPr>
-        <w:t>oir ci-</w:t>
-      </w:r>
-      <w:proofErr w:type="gramStart"/>
-      <w:r>
-        <w:rPr>
-          <w:lang w:val="fr-FR"/>
-        </w:rPr>
-        <w:t>dessous:</w:t>
-      </w:r>
-      <w:proofErr w:type="gramEnd"/>
-      <w:r>
-        <w:rPr>
-          <w:lang w:val="fr-FR"/>
-        </w:rPr>
-        <w:t xml:space="preserve"> </w:t>
+        <w:t xml:space="preserve">oir ci-dessous: </w:t>
       </w:r>
     </w:p>
     <w:p>
@@ -2916,7 +2902,6 @@
         <w:t xml:space="preserve">git </w:t>
       </w:r>
       <w:proofErr w:type="spellStart"/>
-      <w:proofErr w:type="gramStart"/>
       <w:r>
         <w:rPr>
           <w:b/>
@@ -2934,26 +2919,11 @@
         </w:rPr>
         <w:t xml:space="preserve"> .</w:t>
       </w:r>
-      <w:proofErr w:type="gramEnd"/>
-      <w:r>
-        <w:rPr>
-          <w:lang w:val="fr-FR"/>
-        </w:rPr>
-        <w:t xml:space="preserve"> </w:t>
-      </w:r>
-      <w:proofErr w:type="gramStart"/>
-      <w:r>
-        <w:rPr>
-          <w:lang w:val="fr-FR"/>
-        </w:rPr>
-        <w:t>permet</w:t>
-      </w:r>
-      <w:proofErr w:type="gramEnd"/>
-      <w:r>
-        <w:rPr>
-          <w:lang w:val="fr-FR"/>
-        </w:rPr>
-        <w:t xml:space="preserve"> d’ajouter tous les fichiers présents dans un dossier </w:t>
+      <w:r>
+        <w:rPr>
+          <w:lang w:val="fr-FR"/>
+        </w:rPr>
+        <w:t xml:space="preserve"> permet d’ajouter tous les fichiers présents dans un dossier </w:t>
       </w:r>
     </w:p>
     <w:p>
@@ -4038,7 +4008,6 @@
         <w:t xml:space="preserve">git </w:t>
       </w:r>
       <w:proofErr w:type="spellStart"/>
-      <w:proofErr w:type="gramStart"/>
       <w:r>
         <w:rPr>
           <w:b/>
@@ -4052,29 +4021,13 @@
           <w:b/>
           <w:lang w:val="fr-FR"/>
         </w:rPr>
-        <w:t xml:space="preserve"> .</w:t>
-      </w:r>
-      <w:proofErr w:type="gramEnd"/>
-      <w:r>
-        <w:rPr>
-          <w:b/>
-          <w:lang w:val="fr-FR"/>
-        </w:rPr>
-        <w:t xml:space="preserve"> </w:t>
-      </w:r>
-      <w:proofErr w:type="gramStart"/>
-      <w:r>
-        <w:rPr>
-          <w:lang w:val="fr-FR"/>
-        </w:rPr>
-        <w:t>puis</w:t>
-      </w:r>
-      <w:proofErr w:type="gramEnd"/>
-      <w:r>
-        <w:rPr>
-          <w:lang w:val="fr-FR"/>
-        </w:rPr>
-        <w:t xml:space="preserve"> on fait un commit avec comme commentaire : Ajout du fichier javascript </w:t>
+        <w:t xml:space="preserve"> . </w:t>
+      </w:r>
+      <w:r>
+        <w:rPr>
+          <w:lang w:val="fr-FR"/>
+        </w:rPr>
+        <w:t xml:space="preserve">puis on fait un commit avec comme commentaire : Ajout du fichier javascript </w:t>
       </w:r>
     </w:p>
     <w:p>
@@ -4908,7 +4861,6 @@
         </w:rPr>
       </w:pPr>
       <w:proofErr w:type="spellStart"/>
-      <w:proofErr w:type="gramStart"/>
       <w:r>
         <w:rPr>
           <w:lang w:val="fr-FR"/>
@@ -4916,7 +4868,6 @@
         <w:t>On</w:t>
       </w:r>
       <w:proofErr w:type="spellEnd"/>
-      <w:proofErr w:type="gramEnd"/>
       <w:r>
         <w:rPr>
           <w:lang w:val="fr-FR"/>
@@ -4979,12 +4930,48 @@
         </w:rPr>
         <w:t xml:space="preserve">Ajoutons ensuite la phrase de description avec notre éditeur de texte. </w:t>
       </w:r>
-    </w:p>
-    <w:p>
-      <w:pPr>
-        <w:spacing w:after="0" w:line="259" w:lineRule="auto"/>
-        <w:ind w:left="0" w:firstLine="0"/>
-        <w:jc w:val="right"/>
+      <w:r>
+        <w:rPr>
+          <w:lang w:val="fr-FR"/>
+        </w:rPr>
+        <w:t xml:space="preserve"> </w:t>
+      </w:r>
+    </w:p>
+    <w:p>
+      <w:pPr>
+        <w:ind w:left="89" w:right="65"/>
+        <w:rPr>
+          <w:lang w:val="fr-FR"/>
+        </w:rPr>
+      </w:pPr>
+      <w:r>
+        <w:rPr>
+          <w:lang w:val="fr-FR"/>
+        </w:rPr>
+        <w:t xml:space="preserve">On ajoute ensuite notre README avec un git </w:t>
+      </w:r>
+      <w:proofErr w:type="spellStart"/>
+      <w:r>
+        <w:rPr>
+          <w:lang w:val="fr-FR"/>
+        </w:rPr>
+        <w:t>add</w:t>
+      </w:r>
+      <w:proofErr w:type="spellEnd"/>
+      <w:r>
+        <w:rPr>
+          <w:lang w:val="fr-FR"/>
+        </w:rPr>
+        <w:t xml:space="preserve"> puis git commit </w:t>
+      </w:r>
+    </w:p>
+    <w:p>
+      <w:pPr>
+        <w:spacing w:after="81" w:line="259" w:lineRule="auto"/>
+        <w:ind w:left="0" w:right="271" w:firstLine="0"/>
+        <w:rPr>
+          <w:lang w:val="fr-FR"/>
+        </w:rPr>
       </w:pPr>
       <w:r>
         <w:rPr>
@@ -4992,20 +4979,26 @@
         </w:rPr>
         <w:lastRenderedPageBreak/>
         <w:drawing>
-          <wp:inline distT="0" distB="0" distL="0" distR="0" wp14:anchorId="17AF34B3" wp14:editId="37857179">
-            <wp:extent cx="5972810" cy="3359785"/>
-            <wp:effectExtent l="0" t="0" r="0" b="0"/>
-            <wp:docPr id="1255" name="Picture 1255"/>
+          <wp:inline distT="0" distB="0" distL="0" distR="0" wp14:anchorId="155EFC83" wp14:editId="4B6F4F91">
+            <wp:extent cx="4774557" cy="3479634"/>
+            <wp:effectExtent l="0" t="0" r="7620" b="6985"/>
+            <wp:docPr id="1303" name="Picture 1303"/>
             <wp:cNvGraphicFramePr/>
             <a:graphic xmlns:a="http://schemas.openxmlformats.org/drawingml/2006/main">
               <a:graphicData uri="http://schemas.openxmlformats.org/drawingml/2006/picture">
                 <pic:pic xmlns:pic="http://schemas.openxmlformats.org/drawingml/2006/picture">
                   <pic:nvPicPr>
-                    <pic:cNvPr id="1255" name="Picture 1255"/>
+                    <pic:cNvPr id="1303" name="Picture 1303"/>
                     <pic:cNvPicPr/>
                   </pic:nvPicPr>
                   <pic:blipFill>
-                    <a:blip r:embed="rId52"/>
+                    <a:blip r:embed="rId52" cstate="print">
+                      <a:extLst>
+                        <a:ext uri="{28A0092B-C50C-407E-A947-70E740481C1C}">
+                          <a14:useLocalDpi xmlns:a14="http://schemas.microsoft.com/office/drawing/2010/main" val="0"/>
+                        </a:ext>
+                      </a:extLst>
+                    </a:blip>
                     <a:stretch>
                       <a:fillRect/>
                     </a:stretch>
@@ -5013,7 +5006,7 @@
                   <pic:spPr>
                     <a:xfrm>
                       <a:off x="0" y="0"/>
-                      <a:ext cx="5972810" cy="3359785"/>
+                      <a:ext cx="4812334" cy="3507166"/>
                     </a:xfrm>
                     <a:prstGeom prst="rect">
                       <a:avLst/>
@@ -5026,6 +5019,9 @@
         </w:drawing>
       </w:r>
       <w:r>
+        <w:rPr>
+          <w:lang w:val="fr-FR"/>
+        </w:rPr>
         <w:t xml:space="preserve"> </w:t>
       </w:r>
     </w:p>
@@ -5040,48 +5036,116 @@
         <w:rPr>
           <w:lang w:val="fr-FR"/>
         </w:rPr>
-        <w:t xml:space="preserve">On ajoute ensuite notre README avec un git </w:t>
+        <w:t xml:space="preserve">En rafraichissant la page </w:t>
       </w:r>
       <w:proofErr w:type="spellStart"/>
       <w:r>
         <w:rPr>
           <w:lang w:val="fr-FR"/>
         </w:rPr>
-        <w:t>add</w:t>
+        <w:t>github</w:t>
       </w:r>
       <w:proofErr w:type="spellEnd"/>
       <w:r>
         <w:rPr>
           <w:lang w:val="fr-FR"/>
         </w:rPr>
-        <w:t xml:space="preserve"> puis git commit </w:t>
+        <w:t xml:space="preserve"> </w:t>
+      </w:r>
+      <w:r>
+        <w:rPr>
+          <w:lang w:val="fr-FR"/>
+        </w:rPr>
+        <w:t>on ne voit rien</w:t>
+      </w:r>
+      <w:r>
+        <w:rPr>
+          <w:lang w:val="fr-FR"/>
+        </w:rPr>
+        <w:t xml:space="preserve">, ce qui est normal. </w:t>
       </w:r>
     </w:p>
     <w:p>
       <w:pPr>
         <w:spacing w:after="81" w:line="259" w:lineRule="auto"/>
-        <w:ind w:left="0" w:right="271" w:firstLine="0"/>
-        <w:jc w:val="right"/>
+        <w:ind w:left="0" w:firstLine="0"/>
+      </w:pPr>
+      <w:r>
+        <w:t xml:space="preserve"> </w:t>
+      </w:r>
+    </w:p>
+    <w:p>
+      <w:pPr>
+        <w:ind w:left="89" w:right="65"/>
+        <w:rPr>
+          <w:lang w:val="fr-FR"/>
+        </w:rPr>
+      </w:pPr>
+      <w:r>
+        <w:rPr>
+          <w:lang w:val="fr-FR"/>
+        </w:rPr>
+        <w:t xml:space="preserve">Il faut le pousser avec git push </w:t>
+      </w:r>
+    </w:p>
+    <w:p>
+      <w:pPr>
+        <w:ind w:left="89" w:right="65"/>
+        <w:rPr>
+          <w:lang w:val="fr-FR"/>
+        </w:rPr>
+      </w:pPr>
+      <w:r>
+        <w:rPr>
+          <w:lang w:val="fr-FR"/>
+        </w:rPr>
+        <w:t xml:space="preserve">Cela nous permet de mettre tous les changements sur notre repository de </w:t>
+      </w:r>
+      <w:proofErr w:type="spellStart"/>
+      <w:r>
+        <w:rPr>
+          <w:lang w:val="fr-FR"/>
+        </w:rPr>
+        <w:t>github</w:t>
+      </w:r>
+      <w:proofErr w:type="spellEnd"/>
+      <w:r>
+        <w:rPr>
+          <w:lang w:val="fr-FR"/>
+        </w:rPr>
+        <w:t xml:space="preserve">. </w:t>
+      </w:r>
+    </w:p>
+    <w:p>
+      <w:pPr>
+        <w:spacing w:after="78" w:line="259" w:lineRule="auto"/>
+        <w:ind w:left="0" w:firstLine="0"/>
       </w:pPr>
       <w:r>
         <w:rPr>
           <w:noProof/>
         </w:rPr>
         <w:drawing>
-          <wp:inline distT="0" distB="0" distL="0" distR="0" wp14:anchorId="155EFC83" wp14:editId="7809E0FD">
-            <wp:extent cx="5806440" cy="1988820"/>
-            <wp:effectExtent l="0" t="0" r="0" b="0"/>
-            <wp:docPr id="1303" name="Picture 1303"/>
+          <wp:inline distT="0" distB="0" distL="0" distR="0" wp14:anchorId="2FED789A" wp14:editId="4F06043B">
+            <wp:extent cx="4569525" cy="2237105"/>
+            <wp:effectExtent l="0" t="0" r="2540" b="0"/>
+            <wp:docPr id="1346" name="Picture 1346"/>
             <wp:cNvGraphicFramePr/>
             <a:graphic xmlns:a="http://schemas.openxmlformats.org/drawingml/2006/main">
               <a:graphicData uri="http://schemas.openxmlformats.org/drawingml/2006/picture">
                 <pic:pic xmlns:pic="http://schemas.openxmlformats.org/drawingml/2006/picture">
                   <pic:nvPicPr>
-                    <pic:cNvPr id="1303" name="Picture 1303"/>
+                    <pic:cNvPr id="1346" name="Picture 1346"/>
                     <pic:cNvPicPr/>
                   </pic:nvPicPr>
                   <pic:blipFill>
-                    <a:blip r:embed="rId53"/>
+                    <a:blip r:embed="rId53">
+                      <a:extLst>
+                        <a:ext uri="{28A0092B-C50C-407E-A947-70E740481C1C}">
+                          <a14:useLocalDpi xmlns:a14="http://schemas.microsoft.com/office/drawing/2010/main" val="0"/>
+                        </a:ext>
+                      </a:extLst>
+                    </a:blip>
                     <a:stretch>
                       <a:fillRect/>
                     </a:stretch>
@@ -5089,7 +5153,7 @@
                   <pic:spPr>
                     <a:xfrm>
                       <a:off x="0" y="0"/>
-                      <a:ext cx="5806440" cy="1988820"/>
+                      <a:ext cx="4569525" cy="2237105"/>
                     </a:xfrm>
                     <a:prstGeom prst="rect">
                       <a:avLst/>
@@ -5116,28 +5180,13 @@
         <w:rPr>
           <w:lang w:val="fr-FR"/>
         </w:rPr>
-        <w:t xml:space="preserve">En rafraichissant la page </w:t>
-      </w:r>
-      <w:proofErr w:type="gramStart"/>
-      <w:r>
-        <w:rPr>
-          <w:lang w:val="fr-FR"/>
-        </w:rPr>
-        <w:t>on voit rien</w:t>
-      </w:r>
-      <w:proofErr w:type="gramEnd"/>
-      <w:r>
-        <w:rPr>
-          <w:lang w:val="fr-FR"/>
-        </w:rPr>
-        <w:t xml:space="preserve">, ce qui est normal. </w:t>
+        <w:t xml:space="preserve">Après rafraichissement on peut maintenant voir </w:t>
       </w:r>
     </w:p>
     <w:p>
       <w:pPr>
         <w:spacing w:after="81" w:line="259" w:lineRule="auto"/>
         <w:ind w:left="0" w:firstLine="0"/>
-        <w:jc w:val="right"/>
       </w:pPr>
       <w:r>
         <w:rPr>
@@ -5145,161 +5194,8 @@
         </w:rPr>
         <w:lastRenderedPageBreak/>
         <w:drawing>
-          <wp:inline distT="0" distB="0" distL="0" distR="0" wp14:anchorId="2E093AFA" wp14:editId="33286668">
-            <wp:extent cx="5972810" cy="2369185"/>
-            <wp:effectExtent l="0" t="0" r="0" b="0"/>
-            <wp:docPr id="1305" name="Picture 1305"/>
-            <wp:cNvGraphicFramePr/>
-            <a:graphic xmlns:a="http://schemas.openxmlformats.org/drawingml/2006/main">
-              <a:graphicData uri="http://schemas.openxmlformats.org/drawingml/2006/picture">
-                <pic:pic xmlns:pic="http://schemas.openxmlformats.org/drawingml/2006/picture">
-                  <pic:nvPicPr>
-                    <pic:cNvPr id="1305" name="Picture 1305"/>
-                    <pic:cNvPicPr/>
-                  </pic:nvPicPr>
-                  <pic:blipFill>
-                    <a:blip r:embed="rId54"/>
-                    <a:stretch>
-                      <a:fillRect/>
-                    </a:stretch>
-                  </pic:blipFill>
-                  <pic:spPr>
-                    <a:xfrm>
-                      <a:off x="0" y="0"/>
-                      <a:ext cx="5972810" cy="2369185"/>
-                    </a:xfrm>
-                    <a:prstGeom prst="rect">
-                      <a:avLst/>
-                    </a:prstGeom>
-                  </pic:spPr>
-                </pic:pic>
-              </a:graphicData>
-            </a:graphic>
-          </wp:inline>
-        </w:drawing>
-      </w:r>
-      <w:r>
-        <w:t xml:space="preserve"> </w:t>
-      </w:r>
-    </w:p>
-    <w:p>
-      <w:pPr>
-        <w:ind w:left="89" w:right="65"/>
-        <w:rPr>
-          <w:lang w:val="fr-FR"/>
-        </w:rPr>
-      </w:pPr>
-      <w:r>
-        <w:rPr>
-          <w:lang w:val="fr-FR"/>
-        </w:rPr>
-        <w:t xml:space="preserve">Il faut le pousser avec git push </w:t>
-      </w:r>
-    </w:p>
-    <w:p>
-      <w:pPr>
-        <w:ind w:left="89" w:right="65"/>
-        <w:rPr>
-          <w:lang w:val="fr-FR"/>
-        </w:rPr>
-      </w:pPr>
-      <w:r>
-        <w:rPr>
-          <w:lang w:val="fr-FR"/>
-        </w:rPr>
-        <w:t xml:space="preserve">Cela nous permet de mettre tous les changements sur notre repository de </w:t>
-      </w:r>
-      <w:proofErr w:type="spellStart"/>
-      <w:r>
-        <w:rPr>
-          <w:lang w:val="fr-FR"/>
-        </w:rPr>
-        <w:t>github</w:t>
-      </w:r>
-      <w:proofErr w:type="spellEnd"/>
-      <w:r>
-        <w:rPr>
-          <w:lang w:val="fr-FR"/>
-        </w:rPr>
-        <w:t xml:space="preserve">. </w:t>
-      </w:r>
-    </w:p>
-    <w:p>
-      <w:pPr>
-        <w:spacing w:after="78" w:line="259" w:lineRule="auto"/>
-        <w:ind w:left="0" w:firstLine="0"/>
-        <w:jc w:val="right"/>
-      </w:pPr>
-      <w:r>
-        <w:rPr>
-          <w:noProof/>
-        </w:rPr>
-        <w:drawing>
-          <wp:inline distT="0" distB="0" distL="0" distR="0" wp14:anchorId="2FED789A" wp14:editId="44387719">
-            <wp:extent cx="5972810" cy="2237105"/>
-            <wp:effectExtent l="0" t="0" r="0" b="0"/>
-            <wp:docPr id="1346" name="Picture 1346"/>
-            <wp:cNvGraphicFramePr/>
-            <a:graphic xmlns:a="http://schemas.openxmlformats.org/drawingml/2006/main">
-              <a:graphicData uri="http://schemas.openxmlformats.org/drawingml/2006/picture">
-                <pic:pic xmlns:pic="http://schemas.openxmlformats.org/drawingml/2006/picture">
-                  <pic:nvPicPr>
-                    <pic:cNvPr id="1346" name="Picture 1346"/>
-                    <pic:cNvPicPr/>
-                  </pic:nvPicPr>
-                  <pic:blipFill>
-                    <a:blip r:embed="rId55"/>
-                    <a:stretch>
-                      <a:fillRect/>
-                    </a:stretch>
-                  </pic:blipFill>
-                  <pic:spPr>
-                    <a:xfrm>
-                      <a:off x="0" y="0"/>
-                      <a:ext cx="5972810" cy="2237105"/>
-                    </a:xfrm>
-                    <a:prstGeom prst="rect">
-                      <a:avLst/>
-                    </a:prstGeom>
-                  </pic:spPr>
-                </pic:pic>
-              </a:graphicData>
-            </a:graphic>
-          </wp:inline>
-        </w:drawing>
-      </w:r>
-      <w:r>
-        <w:t xml:space="preserve"> </w:t>
-      </w:r>
-    </w:p>
-    <w:p>
-      <w:pPr>
-        <w:ind w:left="89" w:right="65"/>
-        <w:rPr>
-          <w:lang w:val="fr-FR"/>
-        </w:rPr>
-      </w:pPr>
-      <w:r>
-        <w:rPr>
-          <w:lang w:val="fr-FR"/>
-        </w:rPr>
-        <w:t xml:space="preserve">Après rafraichissement on peut maintenant voir </w:t>
-      </w:r>
-    </w:p>
-    <w:p>
-      <w:pPr>
-        <w:spacing w:after="81" w:line="259" w:lineRule="auto"/>
-        <w:ind w:left="0" w:firstLine="0"/>
-        <w:jc w:val="right"/>
-      </w:pPr>
-      <w:r>
-        <w:rPr>
-          <w:noProof/>
-        </w:rPr>
-        <w:lastRenderedPageBreak/>
-        <w:drawing>
-          <wp:inline distT="0" distB="0" distL="0" distR="0" wp14:anchorId="453DDB0A" wp14:editId="7108EA1E">
-            <wp:extent cx="5972810" cy="3164205"/>
+          <wp:inline distT="0" distB="0" distL="0" distR="0" wp14:anchorId="453DDB0A" wp14:editId="0F0ED1ED">
+            <wp:extent cx="4516252" cy="2916820"/>
             <wp:effectExtent l="0" t="0" r="0" b="0"/>
             <wp:docPr id="1348" name="Picture 1348"/>
             <wp:cNvGraphicFramePr/>
@@ -5311,7 +5207,13 @@
                     <pic:cNvPicPr/>
                   </pic:nvPicPr>
                   <pic:blipFill>
-                    <a:blip r:embed="rId56"/>
+                    <a:blip r:embed="rId54" cstate="print">
+                      <a:extLst>
+                        <a:ext uri="{28A0092B-C50C-407E-A947-70E740481C1C}">
+                          <a14:useLocalDpi xmlns:a14="http://schemas.microsoft.com/office/drawing/2010/main" val="0"/>
+                        </a:ext>
+                      </a:extLst>
+                    </a:blip>
                     <a:stretch>
                       <a:fillRect/>
                     </a:stretch>
@@ -5319,7 +5221,7 @@
                   <pic:spPr>
                     <a:xfrm>
                       <a:off x="0" y="0"/>
-                      <a:ext cx="5972810" cy="3164205"/>
+                      <a:ext cx="4523632" cy="2921586"/>
                     </a:xfrm>
                     <a:prstGeom prst="rect">
                       <a:avLst/>
@@ -5337,15 +5239,6 @@
     </w:p>
     <w:p>
       <w:pPr>
-        <w:spacing w:after="206" w:line="259" w:lineRule="auto"/>
-        <w:ind w:left="94" w:firstLine="0"/>
-      </w:pPr>
-      <w:r>
-        <w:t xml:space="preserve"> </w:t>
-      </w:r>
-    </w:p>
-    <w:p>
-      <w:pPr>
         <w:ind w:left="89" w:right="65"/>
         <w:rPr>
           <w:lang w:val="fr-FR"/>
@@ -5362,16 +5255,18 @@
       <w:pPr>
         <w:spacing w:after="0" w:line="259" w:lineRule="auto"/>
         <w:ind w:left="0" w:right="751" w:firstLine="0"/>
-        <w:jc w:val="right"/>
+        <w:rPr>
+          <w:lang w:val="fr-FR"/>
+        </w:rPr>
       </w:pPr>
       <w:r>
         <w:rPr>
           <w:noProof/>
         </w:rPr>
         <w:drawing>
-          <wp:inline distT="0" distB="0" distL="0" distR="0" wp14:anchorId="7E0A78C8" wp14:editId="72C88278">
-            <wp:extent cx="5501640" cy="1264920"/>
-            <wp:effectExtent l="0" t="0" r="0" b="0"/>
+          <wp:inline distT="0" distB="0" distL="0" distR="0" wp14:anchorId="7E0A78C8" wp14:editId="2DDB8473">
+            <wp:extent cx="3958541" cy="861023"/>
+            <wp:effectExtent l="0" t="0" r="4445" b="0"/>
             <wp:docPr id="1350" name="Picture 1350"/>
             <wp:cNvGraphicFramePr/>
             <a:graphic xmlns:a="http://schemas.openxmlformats.org/drawingml/2006/main">
@@ -5382,7 +5277,13 @@
                     <pic:cNvPicPr/>
                   </pic:nvPicPr>
                   <pic:blipFill>
-                    <a:blip r:embed="rId57"/>
+                    <a:blip r:embed="rId55">
+                      <a:extLst>
+                        <a:ext uri="{28A0092B-C50C-407E-A947-70E740481C1C}">
+                          <a14:useLocalDpi xmlns:a14="http://schemas.microsoft.com/office/drawing/2010/main" val="0"/>
+                        </a:ext>
+                      </a:extLst>
+                    </a:blip>
                     <a:stretch>
                       <a:fillRect/>
                     </a:stretch>
@@ -5390,7 +5291,7 @@
                   <pic:spPr>
                     <a:xfrm>
                       <a:off x="0" y="0"/>
-                      <a:ext cx="5501640" cy="1264920"/>
+                      <a:ext cx="3997789" cy="869560"/>
                     </a:xfrm>
                     <a:prstGeom prst="rect">
                       <a:avLst/>
@@ -5403,6 +5304,9 @@
         </w:drawing>
       </w:r>
       <w:r>
+        <w:rPr>
+          <w:lang w:val="fr-FR"/>
+        </w:rPr>
         <w:t xml:space="preserve"> </w:t>
       </w:r>
     </w:p>
@@ -5417,7 +5321,19 @@
         <w:rPr>
           <w:lang w:val="fr-FR"/>
         </w:rPr>
-        <w:t xml:space="preserve">Un dernier cas de figure c’est qu’en cas de perte ou de suppression du dossier du projet on pourra le récupérer à travers GitHub sur un fichier Zippé </w:t>
+        <w:t xml:space="preserve">Un dernier cas de figure c’est qu’en cas de perte ou de suppression du dossier du projet on pourra le récupérer à travers GitHub sur un fichier </w:t>
+      </w:r>
+      <w:r>
+        <w:rPr>
+          <w:lang w:val="fr-FR"/>
+        </w:rPr>
+        <w:t>z</w:t>
+      </w:r>
+      <w:r>
+        <w:rPr>
+          <w:lang w:val="fr-FR"/>
+        </w:rPr>
+        <w:t xml:space="preserve">ippé </w:t>
       </w:r>
     </w:p>
     <w:p>
@@ -5429,11 +5345,10 @@
         <w:rPr>
           <w:noProof/>
         </w:rPr>
-        <w:lastRenderedPageBreak/>
         <w:drawing>
-          <wp:inline distT="0" distB="0" distL="0" distR="0" wp14:anchorId="11423281" wp14:editId="33982A8C">
-            <wp:extent cx="4617720" cy="3863340"/>
-            <wp:effectExtent l="0" t="0" r="0" b="0"/>
+          <wp:inline distT="0" distB="0" distL="0" distR="0" wp14:anchorId="11423281" wp14:editId="02791651">
+            <wp:extent cx="2892067" cy="2523281"/>
+            <wp:effectExtent l="0" t="0" r="3810" b="0"/>
             <wp:docPr id="1401" name="Picture 1401"/>
             <wp:cNvGraphicFramePr/>
             <a:graphic xmlns:a="http://schemas.openxmlformats.org/drawingml/2006/main">
@@ -5444,7 +5359,13 @@
                     <pic:cNvPicPr/>
                   </pic:nvPicPr>
                   <pic:blipFill>
-                    <a:blip r:embed="rId58"/>
+                    <a:blip r:embed="rId56">
+                      <a:extLst>
+                        <a:ext uri="{28A0092B-C50C-407E-A947-70E740481C1C}">
+                          <a14:useLocalDpi xmlns:a14="http://schemas.microsoft.com/office/drawing/2010/main" val="0"/>
+                        </a:ext>
+                      </a:extLst>
+                    </a:blip>
                     <a:stretch>
                       <a:fillRect/>
                     </a:stretch>
@@ -5452,7 +5373,7 @@
                   <pic:spPr>
                     <a:xfrm>
                       <a:off x="0" y="0"/>
-                      <a:ext cx="4617720" cy="3863340"/>
+                      <a:ext cx="2899666" cy="2529911"/>
                     </a:xfrm>
                     <a:prstGeom prst="rect">
                       <a:avLst/>
@@ -5470,15 +5391,6 @@
     </w:p>
     <w:p>
       <w:pPr>
-        <w:spacing w:after="150" w:line="259" w:lineRule="auto"/>
-        <w:ind w:left="94" w:firstLine="0"/>
-      </w:pPr>
-      <w:r>
-        <w:t xml:space="preserve"> </w:t>
-      </w:r>
-    </w:p>
-    <w:p>
-      <w:pPr>
         <w:spacing w:after="81" w:line="259" w:lineRule="auto"/>
         <w:ind w:left="0" w:right="984" w:firstLine="0"/>
         <w:jc w:val="right"/>
@@ -5488,9 +5400,9 @@
           <w:noProof/>
         </w:rPr>
         <w:drawing>
-          <wp:inline distT="0" distB="0" distL="0" distR="0" wp14:anchorId="6FA512BA" wp14:editId="2ACC498E">
-            <wp:extent cx="5356860" cy="472440"/>
-            <wp:effectExtent l="0" t="0" r="0" b="0"/>
+          <wp:inline distT="0" distB="0" distL="0" distR="0" wp14:anchorId="6FA512BA" wp14:editId="030C6F19">
+            <wp:extent cx="4676173" cy="453521"/>
+            <wp:effectExtent l="0" t="0" r="0" b="3810"/>
             <wp:docPr id="1403" name="Picture 1403"/>
             <wp:cNvGraphicFramePr/>
             <a:graphic xmlns:a="http://schemas.openxmlformats.org/drawingml/2006/main">
@@ -5501,7 +5413,13 @@
                     <pic:cNvPicPr/>
                   </pic:nvPicPr>
                   <pic:blipFill>
-                    <a:blip r:embed="rId59"/>
+                    <a:blip r:embed="rId57">
+                      <a:extLst>
+                        <a:ext uri="{28A0092B-C50C-407E-A947-70E740481C1C}">
+                          <a14:useLocalDpi xmlns:a14="http://schemas.microsoft.com/office/drawing/2010/main" val="0"/>
+                        </a:ext>
+                      </a:extLst>
+                    </a:blip>
                     <a:stretch>
                       <a:fillRect/>
                     </a:stretch>
@@ -5509,7 +5427,7 @@
                   <pic:spPr>
                     <a:xfrm>
                       <a:off x="0" y="0"/>
-                      <a:ext cx="5356860" cy="472440"/>
+                      <a:ext cx="4688983" cy="454763"/>
                     </a:xfrm>
                     <a:prstGeom prst="rect">
                       <a:avLst/>
@@ -5527,76 +5445,6 @@
     </w:p>
     <w:p>
       <w:pPr>
-        <w:spacing w:after="160" w:line="259" w:lineRule="auto"/>
-        <w:ind w:left="76" w:firstLine="0"/>
-        <w:jc w:val="center"/>
-      </w:pPr>
-      <w:r>
-        <w:t xml:space="preserve"> </w:t>
-      </w:r>
-    </w:p>
-    <w:p>
-      <w:pPr>
-        <w:spacing w:after="158" w:line="259" w:lineRule="auto"/>
-        <w:ind w:left="76" w:firstLine="0"/>
-        <w:jc w:val="center"/>
-      </w:pPr>
-      <w:r>
-        <w:t xml:space="preserve"> </w:t>
-      </w:r>
-    </w:p>
-    <w:p>
-      <w:pPr>
-        <w:spacing w:after="157" w:line="259" w:lineRule="auto"/>
-        <w:ind w:left="76" w:firstLine="0"/>
-        <w:jc w:val="center"/>
-      </w:pPr>
-      <w:r>
-        <w:t xml:space="preserve"> </w:t>
-      </w:r>
-    </w:p>
-    <w:p>
-      <w:pPr>
-        <w:spacing w:after="157" w:line="259" w:lineRule="auto"/>
-        <w:ind w:left="76" w:firstLine="0"/>
-        <w:jc w:val="center"/>
-      </w:pPr>
-      <w:r>
-        <w:t xml:space="preserve"> </w:t>
-      </w:r>
-    </w:p>
-    <w:p>
-      <w:pPr>
-        <w:spacing w:after="157" w:line="259" w:lineRule="auto"/>
-        <w:ind w:left="76" w:firstLine="0"/>
-        <w:jc w:val="center"/>
-      </w:pPr>
-      <w:r>
-        <w:t xml:space="preserve"> </w:t>
-      </w:r>
-    </w:p>
-    <w:p>
-      <w:pPr>
-        <w:spacing w:after="157" w:line="259" w:lineRule="auto"/>
-        <w:ind w:left="76" w:firstLine="0"/>
-        <w:jc w:val="center"/>
-      </w:pPr>
-      <w:r>
-        <w:t xml:space="preserve"> </w:t>
-      </w:r>
-    </w:p>
-    <w:p>
-      <w:pPr>
-        <w:spacing w:after="0" w:line="259" w:lineRule="auto"/>
-        <w:ind w:left="76" w:firstLine="0"/>
-        <w:jc w:val="center"/>
-      </w:pPr>
-      <w:r>
-        <w:t xml:space="preserve"> </w:t>
-      </w:r>
-    </w:p>
-    <w:p>
-      <w:pPr>
         <w:pStyle w:val="Heading1"/>
         <w:numPr>
           <w:ilvl w:val="0"/>
@@ -5613,6 +5461,7 @@
         <w:rPr>
           <w:lang w:val="fr-FR"/>
         </w:rPr>
+        <w:lastRenderedPageBreak/>
         <w:t xml:space="preserve">Conclusion </w:t>
       </w:r>
     </w:p>
@@ -5627,23 +5476,16 @@
         <w:rPr>
           <w:lang w:val="fr-FR"/>
         </w:rPr>
-        <w:t xml:space="preserve">GitHub se révèle être bien plus qu'une simple plateforme de gestion de versions. C'est un écosystème dynamique qui favorise la collaboration, </w:t>
-      </w:r>
-      <w:r>
-        <w:rPr>
-          <w:lang w:val="fr-FR"/>
-        </w:rPr>
-        <w:lastRenderedPageBreak/>
-        <w:t xml:space="preserve">l'innovation et la création collective. Grâce à ses fonctionnalités de suivi des modifications, de gestion des problèmes et de partage de code, GitHub facilite le travail d'équipes dispersées géographiquement et permet aux développeurs du monde entier de collaborer efficacement sur des projets communs. Que vous soyez un débutant désireux d'apprendre ou un professionnel chevronné cherchant à accélérer le développement, GitHub offre les outils nécessaires pour transformer des lignes de code en réalisations exceptionnelles. </w:t>
+        <w:t xml:space="preserve">GitHub se révèle être bien plus qu'une simple plateforme de gestion de versions. C'est un écosystème dynamique qui favorise la collaboration, l'innovation et la création collective. Grâce à ses fonctionnalités de suivi des modifications, de gestion des problèmes et de partage de code, GitHub facilite le travail d'équipes dispersées géographiquement et permet aux développeurs du monde entier de collaborer efficacement sur des projets communs. Que vous soyez un débutant désireux d'apprendre ou un professionnel chevronné cherchant à accélérer le développement, GitHub offre les outils nécessaires pour transformer des lignes de code en réalisations exceptionnelles. </w:t>
       </w:r>
     </w:p>
     <w:sectPr>
-      <w:headerReference w:type="even" r:id="rId60"/>
-      <w:headerReference w:type="default" r:id="rId61"/>
-      <w:footerReference w:type="even" r:id="rId62"/>
-      <w:footerReference w:type="default" r:id="rId63"/>
-      <w:headerReference w:type="first" r:id="rId64"/>
-      <w:footerReference w:type="first" r:id="rId65"/>
+      <w:headerReference w:type="even" r:id="rId58"/>
+      <w:headerReference w:type="default" r:id="rId59"/>
+      <w:footerReference w:type="even" r:id="rId60"/>
+      <w:footerReference w:type="default" r:id="rId61"/>
+      <w:headerReference w:type="first" r:id="rId62"/>
+      <w:footerReference w:type="first" r:id="rId63"/>
       <w:pgSz w:w="12240" w:h="15840"/>
       <w:pgMar w:top="1514" w:right="1322" w:bottom="1357" w:left="1323" w:header="490" w:footer="478" w:gutter="0"/>
       <w:cols w:space="720"/>

</xml_diff>